<commit_message>
- Dokumentation geschrieben - Bilder angepasst - Verzeichnis aufgeräumt, nicht benötigte Dateien entfernt
</commit_message>
<xml_diff>
--- a/Dokumentation/MAEDN.docx
+++ b/Dokumentation/MAEDN.docx
@@ -4,19 +4,1433 @@
   <w:body>
     <w:p>
       <w:pPr>
+        <w:pStyle w:val="berschrift1"/>
+      </w:pPr>
+      <w:r>
+        <w:t>Einleitung</w:t>
+      </w:r>
+    </w:p>
+    <w:p>
+      <w:r>
+        <w:t>Dies is</w:t>
+      </w:r>
+      <w:r>
+        <w:t xml:space="preserve">t die Dokumentation zu unserem Java Schulprojekt. Wir haben das Projekt „Mensch Ärgere Dich nicht“ </w:t>
+      </w:r>
+      <w:r>
+        <w:t xml:space="preserve">gewählt, </w:t>
+      </w:r>
+      <w:proofErr w:type="gramStart"/>
+      <w:r>
+        <w:t>da ?</w:t>
+      </w:r>
+      <w:proofErr w:type="gramEnd"/>
+    </w:p>
+    <w:p>
+      <w:pPr>
+        <w:pStyle w:val="berschrift1"/>
+      </w:pPr>
+      <w:r>
+        <w:t>Projektantrag</w:t>
+      </w:r>
+    </w:p>
+    <w:p>
+      <w:pPr>
+        <w:shd w:val="clear" w:color="auto" w:fill="FFFFFF"/>
+        <w:spacing w:after="0" w:line="240" w:lineRule="auto"/>
+        <w:rPr>
+          <w:rFonts w:ascii="Arial" w:eastAsia="Times New Roman" w:hAnsi="Arial" w:cs="Arial"/>
+          <w:color w:val="222222"/>
+          <w:sz w:val="20"/>
+          <w:szCs w:val="20"/>
+          <w:lang w:eastAsia="de-DE"/>
+        </w:rPr>
+      </w:pPr>
+      <w:r>
+        <w:rPr>
+          <w:rFonts w:ascii="Arial" w:eastAsia="Times New Roman" w:hAnsi="Arial" w:cs="Arial"/>
+          <w:color w:val="222222"/>
+          <w:sz w:val="20"/>
+          <w:szCs w:val="20"/>
+          <w:lang w:eastAsia="de-DE"/>
+        </w:rPr>
+        <w:t>Hier folgt der E-Mail Antrag zu unserem Java Projekt.</w:t>
+      </w:r>
+    </w:p>
+    <w:p>
+      <w:pPr>
+        <w:shd w:val="clear" w:color="auto" w:fill="FFFFFF"/>
+        <w:spacing w:after="0" w:line="240" w:lineRule="auto"/>
+        <w:rPr>
+          <w:rFonts w:ascii="Arial" w:eastAsia="Times New Roman" w:hAnsi="Arial" w:cs="Arial"/>
+          <w:color w:val="222222"/>
+          <w:sz w:val="20"/>
+          <w:szCs w:val="20"/>
+          <w:lang w:eastAsia="de-DE"/>
+        </w:rPr>
+      </w:pPr>
+    </w:p>
+    <w:p>
+      <w:pPr>
+        <w:shd w:val="clear" w:color="auto" w:fill="FFFFFF"/>
+        <w:spacing w:after="0" w:line="240" w:lineRule="auto"/>
+        <w:rPr>
+          <w:rFonts w:ascii="Arial" w:eastAsia="Times New Roman" w:hAnsi="Arial" w:cs="Arial"/>
+          <w:color w:val="222222"/>
+          <w:sz w:val="20"/>
+          <w:szCs w:val="20"/>
+          <w:lang w:eastAsia="de-DE"/>
+        </w:rPr>
+      </w:pPr>
+      <w:r>
+        <w:rPr>
+          <w:rFonts w:ascii="Arial" w:eastAsia="Times New Roman" w:hAnsi="Arial" w:cs="Arial"/>
+          <w:color w:val="222222"/>
+          <w:sz w:val="20"/>
+          <w:szCs w:val="20"/>
+          <w:lang w:eastAsia="de-DE"/>
+        </w:rPr>
+        <w:t>Hallo Herr Peschel,</w:t>
+      </w:r>
+    </w:p>
+    <w:p>
+      <w:pPr>
+        <w:shd w:val="clear" w:color="auto" w:fill="FFFFFF"/>
+        <w:spacing w:after="0" w:line="240" w:lineRule="auto"/>
+        <w:rPr>
+          <w:rFonts w:ascii="Arial" w:eastAsia="Times New Roman" w:hAnsi="Arial" w:cs="Arial"/>
+          <w:color w:val="222222"/>
+          <w:sz w:val="20"/>
+          <w:szCs w:val="20"/>
+          <w:lang w:eastAsia="de-DE"/>
+        </w:rPr>
+      </w:pPr>
+    </w:p>
+    <w:p>
+      <w:pPr>
+        <w:shd w:val="clear" w:color="auto" w:fill="FFFFFF"/>
+        <w:spacing w:after="0" w:line="240" w:lineRule="auto"/>
+        <w:rPr>
+          <w:rFonts w:ascii="Arial" w:eastAsia="Times New Roman" w:hAnsi="Arial" w:cs="Arial"/>
+          <w:color w:val="222222"/>
+          <w:sz w:val="20"/>
+          <w:szCs w:val="20"/>
+          <w:lang w:eastAsia="de-DE"/>
+        </w:rPr>
+      </w:pPr>
+      <w:r>
+        <w:rPr>
+          <w:rFonts w:ascii="Arial" w:eastAsia="Times New Roman" w:hAnsi="Arial" w:cs="Arial"/>
+          <w:color w:val="222222"/>
+          <w:sz w:val="20"/>
+          <w:szCs w:val="20"/>
+          <w:lang w:eastAsia="de-DE"/>
+        </w:rPr>
+        <w:t>wir (Team: Philip Langer, David John</w:t>
+      </w:r>
+      <w:r>
+        <w:rPr>
+          <w:rFonts w:ascii="Arial" w:eastAsia="Times New Roman" w:hAnsi="Arial" w:cs="Arial"/>
+          <w:color w:val="222222"/>
+          <w:sz w:val="20"/>
+          <w:szCs w:val="20"/>
+          <w:lang w:eastAsia="de-DE"/>
+        </w:rPr>
+        <w:t>,</w:t>
+      </w:r>
+      <w:r>
+        <w:rPr>
+          <w:rFonts w:ascii="Arial" w:eastAsia="Times New Roman" w:hAnsi="Arial" w:cs="Arial"/>
+          <w:color w:val="222222"/>
+          <w:sz w:val="20"/>
+          <w:szCs w:val="20"/>
+          <w:lang w:eastAsia="de-DE"/>
+        </w:rPr>
+        <w:t xml:space="preserve"> </w:t>
+      </w:r>
+      <w:r>
+        <w:rPr>
+          <w:rFonts w:ascii="Arial" w:eastAsia="Times New Roman" w:hAnsi="Arial" w:cs="Arial"/>
+          <w:color w:val="222222"/>
+          <w:sz w:val="20"/>
+          <w:szCs w:val="20"/>
+          <w:lang w:eastAsia="de-DE"/>
+        </w:rPr>
+        <w:t xml:space="preserve">Chris </w:t>
+      </w:r>
+      <w:proofErr w:type="spellStart"/>
+      <w:r>
+        <w:rPr>
+          <w:rFonts w:ascii="Arial" w:eastAsia="Times New Roman" w:hAnsi="Arial" w:cs="Arial"/>
+          <w:color w:val="222222"/>
+          <w:sz w:val="20"/>
+          <w:szCs w:val="20"/>
+          <w:lang w:eastAsia="de-DE"/>
+        </w:rPr>
+        <w:t>Deter</w:t>
+      </w:r>
+      <w:proofErr w:type="spellEnd"/>
+      <w:r>
+        <w:rPr>
+          <w:rFonts w:ascii="Arial" w:eastAsia="Times New Roman" w:hAnsi="Arial" w:cs="Arial"/>
+          <w:color w:val="222222"/>
+          <w:sz w:val="20"/>
+          <w:szCs w:val="20"/>
+          <w:lang w:eastAsia="de-DE"/>
+        </w:rPr>
+        <w:t>) würden ganz gerne eine Mensch ärgere dich nicht Adaption in Java programmieren.</w:t>
+      </w:r>
+    </w:p>
+    <w:p>
+      <w:pPr>
+        <w:shd w:val="clear" w:color="auto" w:fill="FFFFFF"/>
+        <w:spacing w:after="0" w:line="240" w:lineRule="auto"/>
+        <w:rPr>
+          <w:rFonts w:ascii="Arial" w:eastAsia="Times New Roman" w:hAnsi="Arial" w:cs="Arial"/>
+          <w:color w:val="222222"/>
+          <w:sz w:val="20"/>
+          <w:szCs w:val="20"/>
+          <w:lang w:eastAsia="de-DE"/>
+        </w:rPr>
+      </w:pPr>
+    </w:p>
+    <w:p>
+      <w:pPr>
+        <w:shd w:val="clear" w:color="auto" w:fill="FFFFFF"/>
+        <w:spacing w:after="0" w:line="240" w:lineRule="auto"/>
+        <w:rPr>
+          <w:rFonts w:ascii="Arial" w:eastAsia="Times New Roman" w:hAnsi="Arial" w:cs="Arial"/>
+          <w:color w:val="222222"/>
+          <w:sz w:val="20"/>
+          <w:szCs w:val="20"/>
+          <w:lang w:eastAsia="de-DE"/>
+        </w:rPr>
+      </w:pPr>
+      <w:r>
+        <w:rPr>
+          <w:rFonts w:ascii="Arial" w:eastAsia="Times New Roman" w:hAnsi="Arial" w:cs="Arial"/>
+          <w:color w:val="222222"/>
+          <w:sz w:val="20"/>
+          <w:szCs w:val="20"/>
+          <w:lang w:eastAsia="de-DE"/>
+        </w:rPr>
+        <w:t>Es sollen 4 spielbare Parteien (Rot, Blau, Grün, Gelb) im Spielfeld mit jeweils 4 Figuren zur Verfügung stehen.</w:t>
+      </w:r>
+    </w:p>
+    <w:p>
+      <w:pPr>
+        <w:shd w:val="clear" w:color="auto" w:fill="FFFFFF"/>
+        <w:spacing w:after="0" w:line="240" w:lineRule="auto"/>
+        <w:rPr>
+          <w:rFonts w:ascii="Arial" w:eastAsia="Times New Roman" w:hAnsi="Arial" w:cs="Arial"/>
+          <w:color w:val="222222"/>
+          <w:sz w:val="20"/>
+          <w:szCs w:val="20"/>
+          <w:lang w:eastAsia="de-DE"/>
+        </w:rPr>
+      </w:pPr>
+      <w:r>
+        <w:rPr>
+          <w:rFonts w:ascii="Arial" w:eastAsia="Times New Roman" w:hAnsi="Arial" w:cs="Arial"/>
+          <w:color w:val="222222"/>
+          <w:sz w:val="20"/>
+          <w:szCs w:val="20"/>
+          <w:lang w:eastAsia="de-DE"/>
+        </w:rPr>
+        <w:t>Zusätzlich gibt es einen Optionsfenster und einen Würfel.</w:t>
+      </w:r>
+    </w:p>
+    <w:p>
+      <w:pPr>
+        <w:shd w:val="clear" w:color="auto" w:fill="FFFFFF"/>
+        <w:spacing w:after="0" w:line="240" w:lineRule="auto"/>
+        <w:rPr>
+          <w:rFonts w:ascii="Arial" w:eastAsia="Times New Roman" w:hAnsi="Arial" w:cs="Arial"/>
+          <w:color w:val="222222"/>
+          <w:sz w:val="20"/>
+          <w:szCs w:val="20"/>
+          <w:lang w:eastAsia="de-DE"/>
+        </w:rPr>
+      </w:pPr>
+    </w:p>
+    <w:p>
+      <w:pPr>
+        <w:shd w:val="clear" w:color="auto" w:fill="FFFFFF"/>
+        <w:spacing w:after="0" w:line="240" w:lineRule="auto"/>
+        <w:rPr>
+          <w:rFonts w:ascii="Arial" w:eastAsia="Times New Roman" w:hAnsi="Arial" w:cs="Arial"/>
+          <w:color w:val="222222"/>
+          <w:sz w:val="20"/>
+          <w:szCs w:val="20"/>
+          <w:lang w:eastAsia="de-DE"/>
+        </w:rPr>
+      </w:pPr>
+      <w:r>
+        <w:rPr>
+          <w:rFonts w:ascii="Arial" w:eastAsia="Times New Roman" w:hAnsi="Arial" w:cs="Arial"/>
+          <w:color w:val="222222"/>
+          <w:sz w:val="20"/>
+          <w:szCs w:val="20"/>
+          <w:lang w:eastAsia="de-DE"/>
+        </w:rPr>
+        <w:t>Nachdem man eine Zahl gewürfelt hat, soll man per Klick auf eine Figur der Farbe, die aktuell am Zug ist einen Zug auslösen.</w:t>
+      </w:r>
+    </w:p>
+    <w:p>
+      <w:pPr>
+        <w:shd w:val="clear" w:color="auto" w:fill="FFFFFF"/>
+        <w:spacing w:after="0" w:line="240" w:lineRule="auto"/>
+        <w:rPr>
+          <w:rFonts w:ascii="Arial" w:eastAsia="Times New Roman" w:hAnsi="Arial" w:cs="Arial"/>
+          <w:color w:val="222222"/>
+          <w:sz w:val="20"/>
+          <w:szCs w:val="20"/>
+          <w:lang w:eastAsia="de-DE"/>
+        </w:rPr>
+      </w:pPr>
+      <w:r>
+        <w:rPr>
+          <w:rFonts w:ascii="Arial" w:eastAsia="Times New Roman" w:hAnsi="Arial" w:cs="Arial"/>
+          <w:color w:val="222222"/>
+          <w:sz w:val="20"/>
+          <w:szCs w:val="20"/>
+          <w:lang w:eastAsia="de-DE"/>
+        </w:rPr>
+        <w:t>Die Figur soll entsprechend der gewürfelten Zahl auf dem Spielfeld weiter ziehen.</w:t>
+      </w:r>
+    </w:p>
+    <w:p>
+      <w:pPr>
+        <w:shd w:val="clear" w:color="auto" w:fill="FFFFFF"/>
+        <w:spacing w:after="0" w:line="240" w:lineRule="auto"/>
+        <w:rPr>
+          <w:rFonts w:ascii="Arial" w:eastAsia="Times New Roman" w:hAnsi="Arial" w:cs="Arial"/>
+          <w:color w:val="222222"/>
+          <w:sz w:val="20"/>
+          <w:szCs w:val="20"/>
+          <w:lang w:eastAsia="de-DE"/>
+        </w:rPr>
+      </w:pPr>
+      <w:r>
+        <w:rPr>
+          <w:rFonts w:ascii="Arial" w:eastAsia="Times New Roman" w:hAnsi="Arial" w:cs="Arial"/>
+          <w:color w:val="222222"/>
+          <w:sz w:val="20"/>
+          <w:szCs w:val="20"/>
+          <w:lang w:eastAsia="de-DE"/>
+        </w:rPr>
+        <w:t>Dabei soll sie sowohl eigene als auch gegnerische Figuren erkennen und die gegnerischen gegebenenfalls herausschmeißen und so an den Start zurücksetzten.</w:t>
+      </w:r>
+    </w:p>
+    <w:p>
+      <w:pPr>
+        <w:shd w:val="clear" w:color="auto" w:fill="FFFFFF"/>
+        <w:spacing w:after="0" w:line="240" w:lineRule="auto"/>
+        <w:rPr>
+          <w:rFonts w:ascii="Arial" w:eastAsia="Times New Roman" w:hAnsi="Arial" w:cs="Arial"/>
+          <w:color w:val="222222"/>
+          <w:sz w:val="20"/>
+          <w:szCs w:val="20"/>
+          <w:lang w:eastAsia="de-DE"/>
+        </w:rPr>
+      </w:pPr>
+    </w:p>
+    <w:p>
+      <w:pPr>
+        <w:shd w:val="clear" w:color="auto" w:fill="FFFFFF"/>
+        <w:spacing w:after="0" w:line="240" w:lineRule="auto"/>
+        <w:rPr>
+          <w:rFonts w:ascii="Arial" w:eastAsia="Times New Roman" w:hAnsi="Arial" w:cs="Arial"/>
+          <w:color w:val="222222"/>
+          <w:sz w:val="20"/>
+          <w:szCs w:val="20"/>
+          <w:lang w:eastAsia="de-DE"/>
+        </w:rPr>
+      </w:pPr>
+      <w:r>
+        <w:rPr>
+          <w:rFonts w:ascii="Arial" w:eastAsia="Times New Roman" w:hAnsi="Arial" w:cs="Arial"/>
+          <w:color w:val="222222"/>
+          <w:sz w:val="20"/>
+          <w:szCs w:val="20"/>
+          <w:lang w:eastAsia="de-DE"/>
+        </w:rPr>
+        <w:t>Je nach Zeit um Umfang des Projektes werden eventuell weitere Funktionen implementiert (weitere Regeln, KI, ...).</w:t>
+      </w:r>
+    </w:p>
+    <w:p>
+      <w:pPr>
+        <w:shd w:val="clear" w:color="auto" w:fill="FFFFFF"/>
+        <w:spacing w:after="0" w:line="240" w:lineRule="auto"/>
+        <w:rPr>
+          <w:rFonts w:ascii="Arial" w:eastAsia="Times New Roman" w:hAnsi="Arial" w:cs="Arial"/>
+          <w:color w:val="222222"/>
+          <w:sz w:val="20"/>
+          <w:szCs w:val="20"/>
+          <w:lang w:eastAsia="de-DE"/>
+        </w:rPr>
+      </w:pPr>
+    </w:p>
+    <w:p>
+      <w:pPr>
+        <w:shd w:val="clear" w:color="auto" w:fill="FFFFFF"/>
+        <w:spacing w:after="0" w:line="240" w:lineRule="auto"/>
+        <w:rPr>
+          <w:rFonts w:ascii="Arial" w:eastAsia="Times New Roman" w:hAnsi="Arial" w:cs="Arial"/>
+          <w:color w:val="222222"/>
+          <w:sz w:val="20"/>
+          <w:szCs w:val="20"/>
+          <w:lang w:eastAsia="de-DE"/>
+        </w:rPr>
+      </w:pPr>
+      <w:proofErr w:type="spellStart"/>
+      <w:r>
+        <w:rPr>
+          <w:rFonts w:ascii="Arial" w:eastAsia="Times New Roman" w:hAnsi="Arial" w:cs="Arial"/>
+          <w:color w:val="222222"/>
+          <w:sz w:val="20"/>
+          <w:szCs w:val="20"/>
+          <w:lang w:eastAsia="de-DE"/>
+        </w:rPr>
+        <w:t>lg</w:t>
+      </w:r>
+      <w:proofErr w:type="spellEnd"/>
+      <w:r>
+        <w:rPr>
+          <w:rFonts w:ascii="Arial" w:eastAsia="Times New Roman" w:hAnsi="Arial" w:cs="Arial"/>
+          <w:color w:val="222222"/>
+          <w:sz w:val="20"/>
+          <w:szCs w:val="20"/>
+          <w:lang w:eastAsia="de-DE"/>
+        </w:rPr>
+        <w:t xml:space="preserve"> Chris</w:t>
+      </w:r>
+    </w:p>
+    <w:p>
+      <w:pPr>
+        <w:shd w:val="clear" w:color="auto" w:fill="FFFFFF"/>
+        <w:spacing w:after="0" w:line="240" w:lineRule="auto"/>
+        <w:rPr>
+          <w:rFonts w:ascii="Arial" w:eastAsia="Times New Roman" w:hAnsi="Arial" w:cs="Arial"/>
+          <w:color w:val="222222"/>
+          <w:sz w:val="20"/>
+          <w:szCs w:val="20"/>
+          <w:lang w:eastAsia="de-DE"/>
+        </w:rPr>
+      </w:pPr>
+    </w:p>
+    <w:p>
+      <w:pPr>
+        <w:pStyle w:val="berschrift1"/>
+      </w:pPr>
+      <w:r>
+        <w:t>Beschreibung des Projektziels</w:t>
+      </w:r>
+    </w:p>
+    <w:p>
+      <w:r>
+        <w:t xml:space="preserve">Das Projektziel ist eine funktionierende graphische Umsetzung von Mensch Ärgere Dich </w:t>
+      </w:r>
+      <w:proofErr w:type="spellStart"/>
+      <w:r>
+        <w:t>Nicht</w:t>
+      </w:r>
+      <w:proofErr w:type="spellEnd"/>
+      <w:r>
+        <w:t>. Alle Farben sollen auf dem Spielfeld spielbar sein. Dazu sollen die wichtigsten Regeln ordnungsgemäß funktionieren.</w:t>
+      </w:r>
+    </w:p>
+    <w:p>
+      <w:r>
+        <w:t>Zu dem wichtigsten Regeln gehören:</w:t>
+      </w:r>
+    </w:p>
+    <w:p>
+      <w:pPr>
+        <w:pStyle w:val="Listenabsatz"/>
+        <w:numPr>
+          <w:ilvl w:val="0"/>
+          <w:numId w:val="4"/>
+        </w:numPr>
+      </w:pPr>
+      <w:r>
+        <w:rPr>
+          <w:rFonts w:ascii="Arial" w:hAnsi="Arial" w:cs="Arial"/>
+          <w:color w:val="000000"/>
+          <w:sz w:val="20"/>
+          <w:szCs w:val="20"/>
+          <w:shd w:val="clear" w:color="auto" w:fill="FFFFFF"/>
+        </w:rPr>
+        <w:t>Wer eine Sechs würfelt, muss eine eigene Spielfigur aus der Startposition heraus auf sein Startfeld des Spielfeldes stellen</w:t>
+      </w:r>
+    </w:p>
+    <w:p>
+      <w:pPr>
+        <w:pStyle w:val="Listenabsatz"/>
+        <w:numPr>
+          <w:ilvl w:val="0"/>
+          <w:numId w:val="4"/>
+        </w:numPr>
+      </w:pPr>
+      <w:r>
+        <w:rPr>
+          <w:rFonts w:ascii="Arial" w:hAnsi="Arial" w:cs="Arial"/>
+          <w:color w:val="000000"/>
+          <w:sz w:val="20"/>
+          <w:szCs w:val="20"/>
+          <w:shd w:val="clear" w:color="auto" w:fill="FFFFFF"/>
+        </w:rPr>
+        <w:t xml:space="preserve">Anschließend wird </w:t>
+      </w:r>
+      <w:r>
+        <w:rPr>
+          <w:rFonts w:ascii="Arial" w:hAnsi="Arial" w:cs="Arial"/>
+          <w:color w:val="000000"/>
+          <w:sz w:val="20"/>
+          <w:szCs w:val="20"/>
+          <w:shd w:val="clear" w:color="auto" w:fill="FFFFFF"/>
+        </w:rPr>
+        <w:t xml:space="preserve">erneut </w:t>
+      </w:r>
+      <w:r>
+        <w:rPr>
+          <w:rFonts w:ascii="Arial" w:hAnsi="Arial" w:cs="Arial"/>
+          <w:color w:val="000000"/>
+          <w:sz w:val="20"/>
+          <w:szCs w:val="20"/>
+          <w:shd w:val="clear" w:color="auto" w:fill="FFFFFF"/>
+        </w:rPr>
+        <w:t>ge</w:t>
+      </w:r>
+      <w:r>
+        <w:rPr>
+          <w:rFonts w:ascii="Arial" w:hAnsi="Arial" w:cs="Arial"/>
+          <w:color w:val="000000"/>
+          <w:sz w:val="20"/>
+          <w:szCs w:val="20"/>
+          <w:shd w:val="clear" w:color="auto" w:fill="FFFFFF"/>
+        </w:rPr>
+        <w:t>würfel</w:t>
+      </w:r>
+      <w:r>
+        <w:rPr>
+          <w:rFonts w:ascii="Arial" w:hAnsi="Arial" w:cs="Arial"/>
+          <w:color w:val="000000"/>
+          <w:sz w:val="20"/>
+          <w:szCs w:val="20"/>
+          <w:shd w:val="clear" w:color="auto" w:fill="FFFFFF"/>
+        </w:rPr>
+        <w:t xml:space="preserve">t und mit der Figur entsprechend </w:t>
+      </w:r>
+      <w:r>
+        <w:rPr>
+          <w:rFonts w:ascii="Arial" w:hAnsi="Arial" w:cs="Arial"/>
+          <w:color w:val="000000"/>
+          <w:sz w:val="20"/>
+          <w:szCs w:val="20"/>
+          <w:shd w:val="clear" w:color="auto" w:fill="FFFFFF"/>
+        </w:rPr>
+        <w:t xml:space="preserve"> viele Felder vor</w:t>
+      </w:r>
+      <w:r>
+        <w:rPr>
+          <w:rFonts w:ascii="Arial" w:hAnsi="Arial" w:cs="Arial"/>
+          <w:color w:val="000000"/>
+          <w:sz w:val="20"/>
+          <w:szCs w:val="20"/>
+          <w:shd w:val="clear" w:color="auto" w:fill="FFFFFF"/>
+        </w:rPr>
+        <w:t>gerückt</w:t>
+      </w:r>
+    </w:p>
+    <w:p>
+      <w:pPr>
+        <w:pStyle w:val="Listenabsatz"/>
+        <w:numPr>
+          <w:ilvl w:val="0"/>
+          <w:numId w:val="4"/>
+        </w:numPr>
+      </w:pPr>
+      <w:r>
+        <w:rPr>
+          <w:rFonts w:ascii="Arial" w:hAnsi="Arial" w:cs="Arial"/>
+          <w:color w:val="000000"/>
+          <w:sz w:val="20"/>
+          <w:szCs w:val="20"/>
+          <w:shd w:val="clear" w:color="auto" w:fill="FFFFFF"/>
+        </w:rPr>
+        <w:t>Das Startfeld muss so bald wie möglich freigemacht werden</w:t>
+      </w:r>
+    </w:p>
+    <w:p>
+      <w:pPr>
+        <w:pStyle w:val="Listenabsatz"/>
+        <w:numPr>
+          <w:ilvl w:val="0"/>
+          <w:numId w:val="4"/>
+        </w:numPr>
+      </w:pPr>
+      <w:r>
+        <w:rPr>
+          <w:rFonts w:ascii="Arial" w:hAnsi="Arial" w:cs="Arial"/>
+          <w:color w:val="000000"/>
+          <w:sz w:val="20"/>
+          <w:szCs w:val="20"/>
+          <w:shd w:val="clear" w:color="auto" w:fill="FFFFFF"/>
+        </w:rPr>
+        <w:t>Bei einer 6 darf erneut gewürfelt werden</w:t>
+      </w:r>
+    </w:p>
+    <w:p>
+      <w:pPr>
+        <w:pStyle w:val="Listenabsatz"/>
+        <w:numPr>
+          <w:ilvl w:val="0"/>
+          <w:numId w:val="4"/>
+        </w:numPr>
+      </w:pPr>
+      <w:r>
+        <w:rPr>
+          <w:rFonts w:ascii="Arial" w:hAnsi="Arial" w:cs="Arial"/>
+          <w:color w:val="000000"/>
+          <w:sz w:val="20"/>
+          <w:szCs w:val="20"/>
+          <w:shd w:val="clear" w:color="auto" w:fill="FFFFFF"/>
+        </w:rPr>
+        <w:t>Gegnerische Spielfiguren können aus dem Spiel geschmissen werden</w:t>
+      </w:r>
+    </w:p>
+    <w:p>
+      <w:r>
+        <w:t>Dazu gibt es einige optionale Regeln, die sich bei der Umsetzung auch als Optionale Ziele gesetzt wurden:</w:t>
+      </w:r>
+    </w:p>
+    <w:p>
+      <w:pPr>
+        <w:pStyle w:val="Listenabsatz"/>
+        <w:numPr>
+          <w:ilvl w:val="0"/>
+          <w:numId w:val="5"/>
+        </w:numPr>
+      </w:pPr>
+      <w:r>
+        <w:t xml:space="preserve">Wenn sich keine Figur im Spielfeld befindet, darf </w:t>
+      </w:r>
+      <w:r>
+        <w:t>3-mal</w:t>
+      </w:r>
+      <w:r>
+        <w:t xml:space="preserve"> versucht werden, eine 6 zu würfeln.</w:t>
+      </w:r>
+    </w:p>
+    <w:p>
+      <w:pPr>
+        <w:pStyle w:val="Listenabsatz"/>
+        <w:numPr>
+          <w:ilvl w:val="0"/>
+          <w:numId w:val="5"/>
+        </w:numPr>
+      </w:pPr>
+      <w:r>
+        <w:t>„Schlagzwang“ – Wenn die Möglichkeit besteht, muss eine Spielfigur aus dem Spiel geschmissen werden, ansonsten wird die Spielfigur selber zurück auf ihr Startfeld gesetzt</w:t>
+      </w:r>
+    </w:p>
+    <w:p>
+      <w:pPr>
+        <w:pStyle w:val="Listenabsatz"/>
+        <w:numPr>
+          <w:ilvl w:val="0"/>
+          <w:numId w:val="5"/>
+        </w:numPr>
+      </w:pPr>
+      <w:r>
+        <w:t xml:space="preserve">„Barrieren“ – Wenn zwei Figuren </w:t>
+      </w:r>
+      <w:r>
+        <w:t>derselben</w:t>
+      </w:r>
+      <w:r>
+        <w:t xml:space="preserve"> Farbe auf einem Feld stehen, wird eine Barriere errichtet, die von anderen Spielern nicht überschritten werden kann.</w:t>
+      </w:r>
+    </w:p>
+    <w:p>
+      <w:r>
+        <w:t>Zusätzlich habe</w:t>
+      </w:r>
+      <w:r>
+        <w:t>n wir uns als optionales Ziel die Entwicklung einer KI vorgenommen.</w:t>
+      </w:r>
+    </w:p>
+    <w:p>
+      <w:r>
+        <w:br w:type="page"/>
+      </w:r>
+    </w:p>
+    <w:p>
+      <w:pPr>
+        <w:pStyle w:val="berschrift1"/>
+      </w:pPr>
+      <w:r>
+        <w:lastRenderedPageBreak/>
+        <w:t>Projektanalyse</w:t>
+      </w:r>
+    </w:p>
+    <w:p>
+      <w:r>
+        <w:rPr>
+          <w:noProof/>
+          <w:lang w:eastAsia="de-DE"/>
+        </w:rPr>
+        <w:drawing>
+          <wp:anchor distT="0" distB="0" distL="114300" distR="114300" simplePos="0" relativeHeight="251658240" behindDoc="0" locked="0" layoutInCell="1" allowOverlap="1" wp14:anchorId="1D8EAB52" wp14:editId="054F197F">
+            <wp:simplePos x="0" y="0"/>
+            <wp:positionH relativeFrom="margin">
+              <wp:align>right</wp:align>
+            </wp:positionH>
+            <wp:positionV relativeFrom="paragraph">
+              <wp:posOffset>5715</wp:posOffset>
+            </wp:positionV>
+            <wp:extent cx="2482850" cy="2482850"/>
+            <wp:effectExtent l="0" t="0" r="0" b="0"/>
+            <wp:wrapSquare wrapText="bothSides"/>
+            <wp:docPr id="1" name="Grafik 1" descr="C:\Users\kuhjunge\Desktop\maednraster.JPG"/>
+            <wp:cNvGraphicFramePr>
+              <a:graphicFrameLocks xmlns:a="http://schemas.openxmlformats.org/drawingml/2006/main" noChangeAspect="1"/>
+            </wp:cNvGraphicFramePr>
+            <a:graphic xmlns:a="http://schemas.openxmlformats.org/drawingml/2006/main">
+              <a:graphicData uri="http://schemas.openxmlformats.org/drawingml/2006/picture">
+                <pic:pic xmlns:pic="http://schemas.openxmlformats.org/drawingml/2006/picture">
+                  <pic:nvPicPr>
+                    <pic:cNvPr id="0" name="Picture 1" descr="C:\Users\kuhjunge\Desktop\maednraster.JPG"/>
+                    <pic:cNvPicPr>
+                      <a:picLocks noChangeAspect="1" noChangeArrowheads="1"/>
+                    </pic:cNvPicPr>
+                  </pic:nvPicPr>
+                  <pic:blipFill>
+                    <a:blip r:embed="rId5" cstate="print">
+                      <a:extLst>
+                        <a:ext uri="{28A0092B-C50C-407E-A947-70E740481C1C}">
+                          <a14:useLocalDpi xmlns:a14="http://schemas.microsoft.com/office/drawing/2010/main" val="0"/>
+                        </a:ext>
+                      </a:extLst>
+                    </a:blip>
+                    <a:srcRect/>
+                    <a:stretch>
+                      <a:fillRect/>
+                    </a:stretch>
+                  </pic:blipFill>
+                  <pic:spPr bwMode="auto">
+                    <a:xfrm>
+                      <a:off x="0" y="0"/>
+                      <a:ext cx="2482850" cy="2482850"/>
+                    </a:xfrm>
+                    <a:prstGeom prst="rect">
+                      <a:avLst/>
+                    </a:prstGeom>
+                    <a:noFill/>
+                    <a:ln>
+                      <a:noFill/>
+                    </a:ln>
+                  </pic:spPr>
+                </pic:pic>
+              </a:graphicData>
+            </a:graphic>
+          </wp:anchor>
+        </w:drawing>
+      </w:r>
+      <w:r>
+        <w:t xml:space="preserve">Das Spielfeld von </w:t>
+      </w:r>
+      <w:r>
+        <w:t>„</w:t>
+      </w:r>
+      <w:r>
+        <w:t xml:space="preserve">Mensch Ärgere Dich </w:t>
+      </w:r>
+      <w:proofErr w:type="spellStart"/>
+      <w:r>
+        <w:t>Nicht</w:t>
+      </w:r>
+      <w:proofErr w:type="spellEnd"/>
+      <w:r>
+        <w:t>“</w:t>
+      </w:r>
+      <w:r>
+        <w:t xml:space="preserve"> enthält </w:t>
+      </w:r>
+      <w:r>
+        <w:t>40 Felder auf dem sich die Spielfiguren gemeinsam bewegen können und nochmal 8 Felder die für jede Farbe individuell sind.</w:t>
+      </w:r>
+    </w:p>
+    <w:p>
+      <w:r>
+        <w:t>Man kann das Spielfeld im Wesentlichen in einem 11 x 11 Blöcke großes Spielfeld zerlegen.</w:t>
+      </w:r>
+      <w:r>
+        <w:br/>
+        <w:t>Wenn man immer von dem Mittelpunkt des Spieles ausgeht und die Gesamtgröße des Spielfeldes durch 11 teilt, bekommt man die Größe der einzelnen Spielquadrate.</w:t>
+      </w:r>
+      <w:r>
+        <w:br/>
+        <w:t>So ist es relativ einfach die einzelnen Punkte auf denen die Spielfiguren sich bewegen können zu bestimmen.</w:t>
+      </w:r>
+    </w:p>
+    <w:p>
+      <w:r>
+        <w:t>Jede Spielfigur hat ihren individuellen Startpunkt. Zu diesen Startpunkt kehrt sie nach einem Rauswurf immer wieder zurück.</w:t>
+      </w:r>
+      <w:r>
+        <w:br/>
+      </w:r>
+      <w:r>
+        <w:t xml:space="preserve">Danach kann sie die 40 Schritte zum Ziel laufen. Im Ziel kann sie weitere 4 Schritte machen, diese Schritte sind aber auch für jede Farbe individuell. Deswegen war es am </w:t>
+      </w:r>
+      <w:proofErr w:type="spellStart"/>
+      <w:r>
+        <w:t>naheliegensten</w:t>
+      </w:r>
+      <w:proofErr w:type="spellEnd"/>
+      <w:r>
+        <w:t xml:space="preserve"> jeder Figur einen Wert zuzuweisen. Sie beginnt auf dem Feld 0 und bewegt sich dann von Feld1 bis Feld 44.</w:t>
+      </w:r>
+    </w:p>
+    <w:p>
+      <w:r>
+        <w:t>Jede Farbe hat dabei einen um etwa 10 Schritte versetzten Startpunkt, auf dem sie das Spielfeld betritt. Nachdem der Würfel geworfen wurde und die Spielfigur geklickt wird müssen diverse Regeln abgeprüft werden.</w:t>
+      </w:r>
+      <w:r>
+        <w:t xml:space="preserve"> </w:t>
+      </w:r>
+    </w:p>
+    <w:p>
+      <w:r>
+        <w:t>Zu dem wichtigsten Regeln gehören:</w:t>
+      </w:r>
+    </w:p>
+    <w:p>
+      <w:pPr>
+        <w:pStyle w:val="Listenabsatz"/>
+        <w:numPr>
+          <w:ilvl w:val="0"/>
+          <w:numId w:val="4"/>
+        </w:numPr>
+      </w:pPr>
+      <w:r>
+        <w:rPr>
+          <w:rFonts w:ascii="Arial" w:hAnsi="Arial" w:cs="Arial"/>
+          <w:color w:val="000000"/>
+          <w:sz w:val="20"/>
+          <w:szCs w:val="20"/>
+          <w:shd w:val="clear" w:color="auto" w:fill="FFFFFF"/>
+        </w:rPr>
+        <w:t>Wer eine Sechs würfelt, muss eine eigene Spielfigur aus der Startposition heraus auf sein Startfeld des Spielfeldes stellen</w:t>
+      </w:r>
+    </w:p>
+    <w:p>
+      <w:pPr>
+        <w:pStyle w:val="Listenabsatz"/>
+        <w:numPr>
+          <w:ilvl w:val="0"/>
+          <w:numId w:val="4"/>
+        </w:numPr>
+      </w:pPr>
+      <w:r>
+        <w:rPr>
+          <w:rFonts w:ascii="Arial" w:hAnsi="Arial" w:cs="Arial"/>
+          <w:color w:val="000000"/>
+          <w:sz w:val="20"/>
+          <w:szCs w:val="20"/>
+          <w:shd w:val="clear" w:color="auto" w:fill="FFFFFF"/>
+        </w:rPr>
+        <w:t>Anschließend wird erneut gewürfelt und mit der Figur entsprechend  viele Felder vorgerückt</w:t>
+      </w:r>
+    </w:p>
+    <w:p>
+      <w:pPr>
+        <w:pStyle w:val="Listenabsatz"/>
+        <w:numPr>
+          <w:ilvl w:val="0"/>
+          <w:numId w:val="4"/>
+        </w:numPr>
+      </w:pPr>
+      <w:r>
+        <w:rPr>
+          <w:rFonts w:ascii="Arial" w:hAnsi="Arial" w:cs="Arial"/>
+          <w:color w:val="000000"/>
+          <w:sz w:val="20"/>
+          <w:szCs w:val="20"/>
+          <w:shd w:val="clear" w:color="auto" w:fill="FFFFFF"/>
+        </w:rPr>
+        <w:t>Das Startfeld muss so bald wie möglich freigemacht werden</w:t>
+      </w:r>
+    </w:p>
+    <w:p>
+      <w:pPr>
+        <w:pStyle w:val="Listenabsatz"/>
+        <w:numPr>
+          <w:ilvl w:val="0"/>
+          <w:numId w:val="4"/>
+        </w:numPr>
+      </w:pPr>
+      <w:r>
+        <w:rPr>
+          <w:rFonts w:ascii="Arial" w:hAnsi="Arial" w:cs="Arial"/>
+          <w:color w:val="000000"/>
+          <w:sz w:val="20"/>
+          <w:szCs w:val="20"/>
+          <w:shd w:val="clear" w:color="auto" w:fill="FFFFFF"/>
+        </w:rPr>
+        <w:t>Bei einer 6 darf erneut gewürfelt werden</w:t>
+      </w:r>
+    </w:p>
+    <w:p>
+      <w:pPr>
+        <w:pStyle w:val="Listenabsatz"/>
+        <w:numPr>
+          <w:ilvl w:val="0"/>
+          <w:numId w:val="4"/>
+        </w:numPr>
+      </w:pPr>
+      <w:r>
+        <w:rPr>
+          <w:rFonts w:ascii="Arial" w:hAnsi="Arial" w:cs="Arial"/>
+          <w:color w:val="000000"/>
+          <w:sz w:val="20"/>
+          <w:szCs w:val="20"/>
+          <w:shd w:val="clear" w:color="auto" w:fill="FFFFFF"/>
+        </w:rPr>
+        <w:t>Gegnerische Spielfiguren können aus dem Spiel geschmissen werden</w:t>
+      </w:r>
+    </w:p>
+    <w:p>
+      <w:r>
+        <w:t>Die optionalen Regeln:</w:t>
+      </w:r>
+    </w:p>
+    <w:p>
+      <w:pPr>
+        <w:pStyle w:val="Listenabsatz"/>
+        <w:numPr>
+          <w:ilvl w:val="0"/>
+          <w:numId w:val="5"/>
+        </w:numPr>
+      </w:pPr>
+      <w:r>
+        <w:t>Wenn sich keine Figur im Spielfeld befindet, darf 3-mal versucht werden, eine 6 zu würfeln.</w:t>
+      </w:r>
+    </w:p>
+    <w:p>
+      <w:pPr>
+        <w:pStyle w:val="Listenabsatz"/>
+        <w:numPr>
+          <w:ilvl w:val="0"/>
+          <w:numId w:val="5"/>
+        </w:numPr>
+      </w:pPr>
+      <w:r>
+        <w:t>„Schlagzwang“ – Wenn die Möglichkeit besteht, muss eine Spielfigur aus dem Spiel geschmissen werden, ansonsten wird die Spielfigur selber zurück auf ihr Startfeld gesetzt</w:t>
+      </w:r>
+    </w:p>
+    <w:p>
+      <w:pPr>
+        <w:pStyle w:val="Listenabsatz"/>
+        <w:numPr>
+          <w:ilvl w:val="0"/>
+          <w:numId w:val="5"/>
+        </w:numPr>
+      </w:pPr>
+      <w:r>
+        <w:t>„Barrieren“ – Wenn zwei Figuren derselben Farbe auf einem Feld stehen, wird eine Barriere errichtet, die von anderen Spielern nicht überschritten werden kann.</w:t>
+      </w:r>
+    </w:p>
+    <w:p>
+      <w:r>
+        <w:t xml:space="preserve">Nachdem die Regeln </w:t>
+      </w:r>
+      <w:r>
+        <w:t>abgefragt</w:t>
+      </w:r>
+      <w:r>
+        <w:t xml:space="preserve"> wurden, müssen die Spielfiguren auf dem Spielfeld entsprechend der gewürfelten Zahl gezogen werden bis alle Spielfiguren das Ziel erreicht haben. Im Ziel ist es zudem nicht erlaubt, dass die Felder doppelt belegt sind.</w:t>
+      </w:r>
+    </w:p>
+    <w:p>
+      <w:r>
+        <w:t>Das Spiel wird gewonnen wenn eine Farbe alle ihre Figuren im Ziel hat.</w:t>
+      </w:r>
+    </w:p>
+    <w:p>
+      <w:r>
+        <w:t>Der Würfel ist eine Zufallszahl von 1 – 6.</w:t>
+      </w:r>
+    </w:p>
+    <w:p>
+      <w:r>
+        <w:br w:type="page"/>
+      </w:r>
+    </w:p>
+    <w:p>
+      <w:pPr>
+        <w:pStyle w:val="berschrift1"/>
+      </w:pPr>
+      <w:r>
+        <w:lastRenderedPageBreak/>
+        <w:t>Projektplanung</w:t>
+      </w:r>
+    </w:p>
+    <w:p>
+      <w:pPr>
+        <w:pStyle w:val="berschrift2"/>
+      </w:pPr>
+      <w:r>
+        <w:t>Zeitraum</w:t>
+      </w:r>
+    </w:p>
+    <w:p>
+      <w:r>
+        <w:t>Das Projekt wurde vom 01.02.2013 bis zum 12.04.2013 entwickelt.</w:t>
+      </w:r>
+    </w:p>
+    <w:p>
+      <w:pPr>
+        <w:pStyle w:val="berschrift2"/>
+      </w:pPr>
+      <w:r>
+        <w:t>Dokumentation der Aufgabenverteilung innerhalb der Gruppe</w:t>
+      </w:r>
+    </w:p>
+    <w:tbl>
+      <w:tblPr>
+        <w:tblStyle w:val="Tabellenraster"/>
+        <w:tblW w:w="0" w:type="auto"/>
+        <w:tblLook w:val="04A0" w:firstRow="1" w:lastRow="0" w:firstColumn="1" w:lastColumn="0" w:noHBand="0" w:noVBand="1"/>
+      </w:tblPr>
+      <w:tblGrid>
+        <w:gridCol w:w="1555"/>
+        <w:gridCol w:w="7507"/>
+      </w:tblGrid>
+      <w:tr>
+        <w:tc>
+          <w:tcPr>
+            <w:tcW w:w="1555" w:type="dxa"/>
+          </w:tcPr>
+          <w:p>
+            <w:r>
+              <w:t>Phillip Langer</w:t>
+            </w:r>
+          </w:p>
+        </w:tc>
+        <w:tc>
+          <w:tcPr>
+            <w:tcW w:w="7507" w:type="dxa"/>
+          </w:tcPr>
+          <w:p>
+            <w:r>
+              <w:t>Terminmanagement, Tests, Quellcodeerstellung, Graphische Gestaltung</w:t>
+            </w:r>
+          </w:p>
+        </w:tc>
+      </w:tr>
+      <w:tr>
+        <w:tc>
+          <w:tcPr>
+            <w:tcW w:w="1555" w:type="dxa"/>
+          </w:tcPr>
+          <w:p>
+            <w:r>
+              <w:t xml:space="preserve">Chris </w:t>
+            </w:r>
+            <w:proofErr w:type="spellStart"/>
+            <w:r>
+              <w:t>Deter</w:t>
+            </w:r>
+            <w:proofErr w:type="spellEnd"/>
+          </w:p>
+        </w:tc>
+        <w:tc>
+          <w:tcPr>
+            <w:tcW w:w="7507" w:type="dxa"/>
+          </w:tcPr>
+          <w:p>
+            <w:r>
+              <w:t xml:space="preserve">Konzeption, Aufgabenmanagement,  Quellcodedokumentation, Quellcodeerstellung, Quellcodemanagement, </w:t>
+            </w:r>
+            <w:proofErr w:type="spellStart"/>
+            <w:r>
+              <w:t>Dokumenation</w:t>
+            </w:r>
+            <w:proofErr w:type="spellEnd"/>
+            <w:r>
+              <w:t xml:space="preserve"> </w:t>
+            </w:r>
+          </w:p>
+        </w:tc>
+      </w:tr>
+      <w:tr>
+        <w:tc>
+          <w:tcPr>
+            <w:tcW w:w="1555" w:type="dxa"/>
+          </w:tcPr>
+          <w:p>
+            <w:r>
+              <w:t>David John</w:t>
+            </w:r>
+          </w:p>
+        </w:tc>
+        <w:tc>
+          <w:tcPr>
+            <w:tcW w:w="7507" w:type="dxa"/>
+          </w:tcPr>
+          <w:p>
+            <w:r>
+              <w:t>Idee, Graphische Dokumentation, Quellcodeerstellung, Tests</w:t>
+            </w:r>
+          </w:p>
+        </w:tc>
+      </w:tr>
+    </w:tbl>
+    <w:p/>
+    <w:p>
+      <w:r>
+        <w:t>Terminmanagement: Managt die Treffen und Überprüft den Fortschritt des Projektes</w:t>
+      </w:r>
+      <w:r>
+        <w:br/>
+        <w:t>Tests: Ist zuständig für die ausführlichen Test der Software</w:t>
+      </w:r>
+      <w:r>
+        <w:br/>
+        <w:t>Quellcodeerstellung: Ist beteiligt bei der Entwicklung einzelner Quellcodeabschnitte</w:t>
+      </w:r>
+      <w:r>
+        <w:br/>
+        <w:t xml:space="preserve">Graphische Gestaltung: Erstellung der verwendeten </w:t>
+      </w:r>
+    </w:p>
+    <w:p>
+      <w:pPr>
+        <w:pStyle w:val="berschrift2"/>
+      </w:pPr>
+      <w:r>
+        <w:t>Konzept</w:t>
+      </w:r>
+    </w:p>
+    <w:p>
+      <w:r>
+        <w:t xml:space="preserve">Das Projekt soll objektorientiert Umgesetzt werden. Dafür wurde das </w:t>
+      </w:r>
+      <w:r>
+        <w:t>Spiel in seine Objekte zerlegt.</w:t>
+      </w:r>
+    </w:p>
+    <w:tbl>
+      <w:tblPr>
+        <w:tblStyle w:val="Tabellenraster"/>
+        <w:tblW w:w="0" w:type="auto"/>
+        <w:tblLook w:val="04A0" w:firstRow="1" w:lastRow="0" w:firstColumn="1" w:lastColumn="0" w:noHBand="0" w:noVBand="1"/>
+      </w:tblPr>
+      <w:tblGrid>
+        <w:gridCol w:w="4531"/>
+        <w:gridCol w:w="4531"/>
+      </w:tblGrid>
+      <w:tr>
+        <w:tc>
+          <w:tcPr>
+            <w:tcW w:w="4531" w:type="dxa"/>
+          </w:tcPr>
+          <w:p>
+            <w:r>
+              <w:t>Figur</w:t>
+            </w:r>
+          </w:p>
+        </w:tc>
+        <w:tc>
+          <w:tcPr>
+            <w:tcW w:w="4531" w:type="dxa"/>
+          </w:tcPr>
+          <w:p>
+            <w:r>
+              <w:t>Diese Klasse bildet die 16 Spielfiguren auf dem Spielfeld ab.</w:t>
+            </w:r>
+          </w:p>
+        </w:tc>
+      </w:tr>
+      <w:tr>
+        <w:tc>
+          <w:tcPr>
+            <w:tcW w:w="4531" w:type="dxa"/>
+          </w:tcPr>
+          <w:p>
+            <w:r>
+              <w:t>Spieler</w:t>
+            </w:r>
+          </w:p>
+        </w:tc>
+        <w:tc>
+          <w:tcPr>
+            <w:tcW w:w="4531" w:type="dxa"/>
+          </w:tcPr>
+          <w:p>
+            <w:r>
+              <w:t>Diese Klasse bildet die einzelnen Farben der Spieler ab.</w:t>
+            </w:r>
+          </w:p>
+        </w:tc>
+      </w:tr>
+      <w:tr>
+        <w:tc>
+          <w:tcPr>
+            <w:tcW w:w="4531" w:type="dxa"/>
+          </w:tcPr>
+          <w:p>
+            <w:r>
+              <w:t>Würfel</w:t>
+            </w:r>
+          </w:p>
+        </w:tc>
+        <w:tc>
+          <w:tcPr>
+            <w:tcW w:w="4531" w:type="dxa"/>
+          </w:tcPr>
+          <w:p>
+            <w:r>
+              <w:t>Diese Klasse bildet den Würfel ab.</w:t>
+            </w:r>
+          </w:p>
+        </w:tc>
+      </w:tr>
+      <w:tr>
+        <w:tc>
+          <w:tcPr>
+            <w:tcW w:w="4531" w:type="dxa"/>
+          </w:tcPr>
+          <w:p>
+            <w:proofErr w:type="spellStart"/>
+            <w:r>
+              <w:t>Window</w:t>
+            </w:r>
+            <w:proofErr w:type="spellEnd"/>
+          </w:p>
+        </w:tc>
+        <w:tc>
+          <w:tcPr>
+            <w:tcW w:w="4531" w:type="dxa"/>
+          </w:tcPr>
+          <w:p>
+            <w:r>
+              <w:t>Diese Klasse bildet das Spielfeld mit den Spielfiguren und den Würfel ab und nimmt die Usereingaben entgegen.</w:t>
+            </w:r>
+          </w:p>
+        </w:tc>
+      </w:tr>
+      <w:tr>
+        <w:tc>
+          <w:tcPr>
+            <w:tcW w:w="4531" w:type="dxa"/>
+          </w:tcPr>
+          <w:p>
+            <w:proofErr w:type="spellStart"/>
+            <w:r>
+              <w:t>Positions</w:t>
+            </w:r>
+            <w:proofErr w:type="spellEnd"/>
+          </w:p>
+        </w:tc>
+        <w:tc>
+          <w:tcPr>
+            <w:tcW w:w="4531" w:type="dxa"/>
+          </w:tcPr>
+          <w:p>
+            <w:r>
+              <w:t>Diese Klas</w:t>
+            </w:r>
+            <w:r>
+              <w:t xml:space="preserve">se ist ein Bindeglied zwischen der Game Klasse und der </w:t>
+            </w:r>
+            <w:proofErr w:type="spellStart"/>
+            <w:r>
+              <w:t>Window</w:t>
+            </w:r>
+            <w:proofErr w:type="spellEnd"/>
+            <w:r>
+              <w:t xml:space="preserve"> Klasse und managt die Bewegungen der Figuren.</w:t>
+            </w:r>
+          </w:p>
+        </w:tc>
+      </w:tr>
+      <w:tr>
+        <w:tc>
+          <w:tcPr>
+            <w:tcW w:w="4531" w:type="dxa"/>
+          </w:tcPr>
+          <w:p>
+            <w:r>
+              <w:t>Game</w:t>
+            </w:r>
+          </w:p>
+        </w:tc>
+        <w:tc>
+          <w:tcPr>
+            <w:tcW w:w="4531" w:type="dxa"/>
+          </w:tcPr>
+          <w:p>
+            <w:r>
+              <w:t xml:space="preserve">Diese Klasse dient zur </w:t>
+            </w:r>
+            <w:proofErr w:type="spellStart"/>
+            <w:r>
+              <w:t>organisation</w:t>
+            </w:r>
+            <w:proofErr w:type="spellEnd"/>
+            <w:r>
+              <w:t xml:space="preserve"> des Spiels, hier werden die Usereingaben verarbeitet und zurück an das Spielfenster gegeben.</w:t>
+            </w:r>
+          </w:p>
+        </w:tc>
+      </w:tr>
+    </w:tbl>
+    <w:p>
+      <w:r>
+        <w:t>Wie in der Analyse beschrieben, hat jede Spielfigur einen Wert von 0 bis 44. Die Werte von 1 – 40 werden allerdings für das Spielfeld je nach Farbe um 10 Felder versetzt.</w:t>
+      </w:r>
+      <w:r>
+        <w:br/>
+        <w:t>So steht die Rote Spielfigur mit dem Wert 1 auf dem Feld 1 und die Blaue Spielfigur mit dem Wert 1 auf dem Spielfeld 11.</w:t>
+      </w:r>
+      <w:bookmarkStart w:id="0" w:name="_GoBack"/>
+      <w:bookmarkEnd w:id="0"/>
+    </w:p>
+    <w:p>
+      <w:pPr>
+        <w:pStyle w:val="berschrift1"/>
+      </w:pPr>
+      <w:r>
+        <w:t>Projektumsetzung</w:t>
+      </w:r>
+    </w:p>
+    <w:p>
+      <w:pPr>
+        <w:pStyle w:val="berschrift2"/>
+      </w:pPr>
+      <w:r>
+        <w:t>UML-Klassendiagramme</w:t>
+      </w:r>
+    </w:p>
+    <w:p>
+      <w:pPr>
+        <w:pStyle w:val="berschrift2"/>
+      </w:pPr>
+      <w:r>
+        <w:t>Entwicklung des Quellcodes</w:t>
+      </w:r>
+    </w:p>
+    <w:p>
+      <w:pPr>
+        <w:pStyle w:val="berschrift2"/>
+      </w:pPr>
+      <w:r>
+        <w:t xml:space="preserve">Darstellung des Ablaufs einer Methode, die </w:t>
+      </w:r>
+      <w:proofErr w:type="spellStart"/>
+      <w:r>
+        <w:t>Konstrollstrukturen</w:t>
+      </w:r>
+      <w:proofErr w:type="spellEnd"/>
+      <w:r>
+        <w:t xml:space="preserve"> enthält, als Struktogramm</w:t>
+      </w:r>
+    </w:p>
+    <w:p>
+      <w:pPr>
+        <w:pStyle w:val="berschrift2"/>
+      </w:pPr>
+      <w:r>
+        <w:t>Erklärung auftretender Probleme und Erläuterung eventueller Lösungswege</w:t>
+      </w:r>
+    </w:p>
+    <w:p>
+      <w:r>
+        <w:t>Zugriff zwischen den Objekten</w:t>
+      </w:r>
+    </w:p>
+    <w:p>
+      <w:r>
+        <w:t xml:space="preserve">Das Regelsystem </w:t>
+      </w:r>
+      <w:proofErr w:type="spellStart"/>
+      <w:r>
+        <w:t>konne</w:t>
+      </w:r>
+      <w:proofErr w:type="spellEnd"/>
+      <w:r>
+        <w:t xml:space="preserve"> schwer überprüft werden</w:t>
+      </w:r>
+    </w:p>
+    <w:p>
+      <w:pPr>
+        <w:pStyle w:val="berschrift2"/>
+      </w:pPr>
+      <w:r>
+        <w:lastRenderedPageBreak/>
+        <w:t xml:space="preserve">Programmablauf (Quellcode </w:t>
+      </w:r>
+      <w:proofErr w:type="spellStart"/>
+      <w:r>
+        <w:t>inclusive</w:t>
+      </w:r>
+      <w:proofErr w:type="spellEnd"/>
+      <w:r>
+        <w:t xml:space="preserve"> Erläuterung</w:t>
+      </w:r>
+      <w:r>
+        <w:t>)</w:t>
+      </w:r>
+    </w:p>
+    <w:p>
+      <w:pPr>
+        <w:pStyle w:val="berschrift1"/>
+      </w:pPr>
+      <w:r>
+        <w:t>Soll-Ist-Vergleich</w:t>
+      </w:r>
+    </w:p>
+    <w:p>
+      <w:pPr>
+        <w:pStyle w:val="berschrift1"/>
+      </w:pPr>
+      <w:r>
+        <w:t>Fazit</w:t>
+      </w:r>
+    </w:p>
+    <w:p>
+      <w:pPr>
+        <w:pStyle w:val="berschrift1"/>
+      </w:pPr>
+      <w:r>
+        <w:t>Quellenangaben</w:t>
+      </w:r>
+    </w:p>
+    <w:p>
+      <w:hyperlink r:id="rId6" w:history="1">
+        <w:r>
+          <w:rPr>
+            <w:rStyle w:val="Hyperlink"/>
+          </w:rPr>
+          <w:t>http://de.wikipedia.org/wiki/Mensch_ärgere_Dich_nicht</w:t>
+        </w:r>
+      </w:hyperlink>
+    </w:p>
+    <w:p/>
+    <w:p/>
+    <w:p>
+      <w:pPr>
         <w:pStyle w:val="Listenabsatz"/>
         <w:numPr>
           <w:ilvl w:val="0"/>
           <w:numId w:val="2"/>
         </w:numPr>
-        <w:rPr>
-          <w:lang w:val="en-GB"/>
-        </w:rPr>
-      </w:pPr>
-      <w:r>
-        <w:rPr>
-          <w:lang w:val="en-GB"/>
-        </w:rPr>
+      </w:pPr>
+      <w:r>
         <w:t>MAEDN</w:t>
       </w:r>
     </w:p>
@@ -27,15 +1441,9 @@
           <w:ilvl w:val="1"/>
           <w:numId w:val="2"/>
         </w:numPr>
-        <w:rPr>
-          <w:lang w:val="en-GB"/>
-        </w:rPr>
       </w:pPr>
       <w:proofErr w:type="spellStart"/>
       <w:r>
-        <w:rPr>
-          <w:lang w:val="en-GB"/>
-        </w:rPr>
         <w:t>MAEDNGame</w:t>
       </w:r>
       <w:proofErr w:type="spellEnd"/>
@@ -47,18 +1455,10 @@
           <w:ilvl w:val="2"/>
           <w:numId w:val="2"/>
         </w:numPr>
-        <w:rPr>
-          <w:lang w:val="en-GB"/>
-        </w:rPr>
-      </w:pPr>
-      <w:proofErr w:type="spellStart"/>
-      <w:r>
-        <w:rPr>
-          <w:lang w:val="en-GB"/>
-        </w:rPr>
+      </w:pPr>
+      <w:r>
         <w:t>Spielzug</w:t>
       </w:r>
-      <w:proofErr w:type="spellEnd"/>
     </w:p>
     <w:p>
       <w:pPr>
@@ -67,24 +1467,13 @@
           <w:ilvl w:val="2"/>
           <w:numId w:val="2"/>
         </w:numPr>
-        <w:rPr>
-          <w:lang w:val="en-GB"/>
-        </w:rPr>
-      </w:pPr>
-      <w:proofErr w:type="spellStart"/>
-      <w:r>
-        <w:rPr>
-          <w:lang w:val="en-GB"/>
-        </w:rPr>
+      </w:pPr>
+      <w:r>
         <w:t>R</w:t>
       </w:r>
       <w:r>
-        <w:rPr>
-          <w:lang w:val="en-GB"/>
-        </w:rPr>
         <w:t>egelcheck</w:t>
       </w:r>
-      <w:proofErr w:type="spellEnd"/>
     </w:p>
     <w:p>
       <w:pPr>
@@ -93,15 +1482,9 @@
           <w:ilvl w:val="2"/>
           <w:numId w:val="2"/>
         </w:numPr>
-        <w:rPr>
-          <w:lang w:val="en-GB"/>
-        </w:rPr>
       </w:pPr>
       <w:proofErr w:type="spellStart"/>
       <w:r>
-        <w:rPr>
-          <w:lang w:val="en-GB"/>
-        </w:rPr>
         <w:t>zugende</w:t>
       </w:r>
       <w:proofErr w:type="spellEnd"/>
@@ -113,18 +1496,10 @@
           <w:ilvl w:val="2"/>
           <w:numId w:val="2"/>
         </w:numPr>
-        <w:rPr>
-          <w:lang w:val="en-GB"/>
-        </w:rPr>
-      </w:pPr>
-      <w:proofErr w:type="spellStart"/>
-      <w:r>
-        <w:rPr>
-          <w:lang w:val="en-GB"/>
-        </w:rPr>
+      </w:pPr>
+      <w:r>
         <w:t>Wurf</w:t>
       </w:r>
-      <w:proofErr w:type="spellEnd"/>
     </w:p>
     <w:p>
       <w:pPr>
@@ -133,16 +1508,12 @@
           <w:ilvl w:val="2"/>
           <w:numId w:val="2"/>
         </w:numPr>
-        <w:rPr>
-          <w:lang w:val="en-GB"/>
-        </w:rPr>
-      </w:pPr>
-      <w:r>
-        <w:rPr>
-          <w:lang w:val="en-GB"/>
-        </w:rPr>
+      </w:pPr>
+      <w:proofErr w:type="spellStart"/>
+      <w:r>
         <w:t>Reset</w:t>
       </w:r>
+      <w:proofErr w:type="spellEnd"/>
     </w:p>
     <w:p>
       <w:pPr>
@@ -151,18 +1522,10 @@
           <w:ilvl w:val="2"/>
           <w:numId w:val="2"/>
         </w:numPr>
-        <w:rPr>
-          <w:lang w:val="en-GB"/>
-        </w:rPr>
-      </w:pPr>
-      <w:proofErr w:type="spellStart"/>
-      <w:r>
-        <w:rPr>
-          <w:lang w:val="en-GB"/>
-        </w:rPr>
+      </w:pPr>
+      <w:r>
         <w:t>Checkkick</w:t>
       </w:r>
-      <w:proofErr w:type="spellEnd"/>
     </w:p>
     <w:p>
       <w:pPr>
@@ -171,16 +1534,12 @@
           <w:ilvl w:val="2"/>
           <w:numId w:val="2"/>
         </w:numPr>
-        <w:rPr>
-          <w:lang w:val="en-GB"/>
-        </w:rPr>
-      </w:pPr>
-      <w:r>
-        <w:rPr>
-          <w:lang w:val="en-GB"/>
-        </w:rPr>
+      </w:pPr>
+      <w:proofErr w:type="spellStart"/>
+      <w:r>
         <w:t>Ki</w:t>
       </w:r>
+      <w:proofErr w:type="spellEnd"/>
     </w:p>
     <w:p>
       <w:pPr>
@@ -189,15 +1548,9 @@
           <w:ilvl w:val="2"/>
           <w:numId w:val="2"/>
         </w:numPr>
-        <w:rPr>
-          <w:lang w:val="en-GB"/>
-        </w:rPr>
       </w:pPr>
       <w:proofErr w:type="spellStart"/>
       <w:r>
-        <w:rPr>
-          <w:lang w:val="en-GB"/>
-        </w:rPr>
         <w:t>Nextcolor</w:t>
       </w:r>
       <w:proofErr w:type="spellEnd"/>
@@ -209,15 +1562,9 @@
           <w:ilvl w:val="2"/>
           <w:numId w:val="2"/>
         </w:numPr>
-        <w:rPr>
-          <w:lang w:val="en-GB"/>
-        </w:rPr>
       </w:pPr>
       <w:proofErr w:type="spellStart"/>
       <w:r>
-        <w:rPr>
-          <w:lang w:val="en-GB"/>
-        </w:rPr>
         <w:t>setFigur</w:t>
       </w:r>
       <w:proofErr w:type="spellEnd"/>
@@ -229,15 +1576,9 @@
           <w:ilvl w:val="2"/>
           <w:numId w:val="2"/>
         </w:numPr>
-        <w:rPr>
-          <w:lang w:val="en-GB"/>
-        </w:rPr>
       </w:pPr>
       <w:proofErr w:type="spellStart"/>
       <w:r>
-        <w:rPr>
-          <w:lang w:val="en-GB"/>
-        </w:rPr>
         <w:t>aktiviereFarben</w:t>
       </w:r>
       <w:proofErr w:type="spellEnd"/>
@@ -249,15 +1590,9 @@
           <w:ilvl w:val="2"/>
           <w:numId w:val="2"/>
         </w:numPr>
-        <w:rPr>
-          <w:lang w:val="en-GB"/>
-        </w:rPr>
       </w:pPr>
       <w:proofErr w:type="spellStart"/>
       <w:r>
-        <w:rPr>
-          <w:lang w:val="en-GB"/>
-        </w:rPr>
         <w:t>convertToFarbe</w:t>
       </w:r>
       <w:proofErr w:type="spellEnd"/>
@@ -269,15 +1604,9 @@
           <w:ilvl w:val="1"/>
           <w:numId w:val="2"/>
         </w:numPr>
-        <w:rPr>
-          <w:lang w:val="en-GB"/>
-        </w:rPr>
       </w:pPr>
       <w:proofErr w:type="spellStart"/>
       <w:r>
-        <w:rPr>
-          <w:lang w:val="en-GB"/>
-        </w:rPr>
         <w:t>MAEDNSpieler</w:t>
       </w:r>
       <w:proofErr w:type="spellEnd"/>
@@ -289,18 +1618,10 @@
           <w:ilvl w:val="2"/>
           <w:numId w:val="2"/>
         </w:numPr>
-        <w:rPr>
-          <w:lang w:val="en-GB"/>
-        </w:rPr>
-      </w:pPr>
-      <w:proofErr w:type="spellStart"/>
-      <w:r>
-        <w:rPr>
-          <w:lang w:val="en-GB"/>
-        </w:rPr>
+      </w:pPr>
+      <w:r>
         <w:t>Spielfigur</w:t>
       </w:r>
-      <w:proofErr w:type="spellEnd"/>
     </w:p>
     <w:p>
       <w:pPr>
@@ -309,15 +1630,9 @@
           <w:ilvl w:val="1"/>
           <w:numId w:val="2"/>
         </w:numPr>
-        <w:rPr>
-          <w:lang w:val="en-GB"/>
-        </w:rPr>
       </w:pPr>
       <w:proofErr w:type="spellStart"/>
       <w:r>
-        <w:rPr>
-          <w:lang w:val="en-GB"/>
-        </w:rPr>
         <w:t>MAEDNFigur</w:t>
       </w:r>
       <w:proofErr w:type="spellEnd"/>
@@ -329,15 +1644,9 @@
           <w:ilvl w:val="1"/>
           <w:numId w:val="2"/>
         </w:numPr>
-        <w:rPr>
-          <w:lang w:val="en-GB"/>
-        </w:rPr>
       </w:pPr>
       <w:proofErr w:type="spellStart"/>
       <w:r>
-        <w:rPr>
-          <w:lang w:val="en-GB"/>
-        </w:rPr>
         <w:t>MAEDNNetzwerk</w:t>
       </w:r>
       <w:proofErr w:type="spellEnd"/>
@@ -349,15 +1658,9 @@
           <w:ilvl w:val="1"/>
           <w:numId w:val="2"/>
         </w:numPr>
-        <w:rPr>
-          <w:lang w:val="en-GB"/>
-        </w:rPr>
       </w:pPr>
       <w:proofErr w:type="spellStart"/>
       <w:r>
-        <w:rPr>
-          <w:lang w:val="en-GB"/>
-        </w:rPr>
         <w:t>MAEDNSimpleForm</w:t>
       </w:r>
       <w:proofErr w:type="spellEnd"/>
@@ -369,15 +1672,9 @@
           <w:ilvl w:val="2"/>
           <w:numId w:val="2"/>
         </w:numPr>
-        <w:rPr>
-          <w:lang w:val="en-GB"/>
-        </w:rPr>
       </w:pPr>
       <w:proofErr w:type="spellStart"/>
       <w:r>
-        <w:rPr>
-          <w:lang w:val="en-GB"/>
-        </w:rPr>
         <w:t>setFigur</w:t>
       </w:r>
       <w:proofErr w:type="spellEnd"/>
@@ -389,18 +1686,10 @@
           <w:ilvl w:val="2"/>
           <w:numId w:val="2"/>
         </w:numPr>
-        <w:rPr>
-          <w:lang w:val="en-GB"/>
-        </w:rPr>
-      </w:pPr>
-      <w:r>
-        <w:rPr>
-          <w:lang w:val="en-GB"/>
-        </w:rPr>
+      </w:pPr>
+      <w:r>
         <w:t>KlickFigurRot1</w:t>
       </w:r>
-      <w:bookmarkStart w:id="0" w:name="_GoBack"/>
-      <w:bookmarkEnd w:id="0"/>
     </w:p>
     <w:sectPr>
       <w:pgSz w:w="11906" w:h="16838"/>
@@ -415,6 +1704,345 @@
 <file path=word/numbering.xml><?xml version="1.0" encoding="utf-8"?>
 <w:numbering xmlns:wpc="http://schemas.microsoft.com/office/word/2010/wordprocessingCanvas" xmlns:mc="http://schemas.openxmlformats.org/markup-compatibility/2006" xmlns:o="urn:schemas-microsoft-com:office:office" xmlns:r="http://schemas.openxmlformats.org/officeDocument/2006/relationships" xmlns:m="http://schemas.openxmlformats.org/officeDocument/2006/math" xmlns:v="urn:schemas-microsoft-com:vml" xmlns:wp14="http://schemas.microsoft.com/office/word/2010/wordprocessingDrawing" xmlns:wp="http://schemas.openxmlformats.org/drawingml/2006/wordprocessingDrawing" xmlns:w10="urn:schemas-microsoft-com:office:word" xmlns:w="http://schemas.openxmlformats.org/wordprocessingml/2006/main" xmlns:w14="http://schemas.microsoft.com/office/word/2010/wordml" xmlns:w15="http://schemas.microsoft.com/office/word/2012/wordml" xmlns:wpg="http://schemas.microsoft.com/office/word/2010/wordprocessingGroup" xmlns:wpi="http://schemas.microsoft.com/office/word/2010/wordprocessingInk" xmlns:wne="http://schemas.microsoft.com/office/word/2006/wordml" xmlns:wps="http://schemas.microsoft.com/office/word/2010/wordprocessingShape" mc:Ignorable="w14 w15 wp14">
   <w:abstractNum w:abstractNumId="0">
+    <w:nsid w:val="03E7713A"/>
+    <w:multiLevelType w:val="hybridMultilevel"/>
+    <w:tmpl w:val="3222CDBC"/>
+    <w:lvl w:ilvl="0" w:tplc="04070001">
+      <w:start w:val="1"/>
+      <w:numFmt w:val="bullet"/>
+      <w:lvlText w:val=""/>
+      <w:lvlJc w:val="left"/>
+      <w:pPr>
+        <w:ind w:left="720" w:hanging="360"/>
+      </w:pPr>
+      <w:rPr>
+        <w:rFonts w:ascii="Symbol" w:hAnsi="Symbol" w:hint="default"/>
+      </w:rPr>
+    </w:lvl>
+    <w:lvl w:ilvl="1" w:tplc="04070003" w:tentative="1">
+      <w:start w:val="1"/>
+      <w:numFmt w:val="bullet"/>
+      <w:lvlText w:val="o"/>
+      <w:lvlJc w:val="left"/>
+      <w:pPr>
+        <w:ind w:left="1440" w:hanging="360"/>
+      </w:pPr>
+      <w:rPr>
+        <w:rFonts w:ascii="Courier New" w:hAnsi="Courier New" w:cs="Courier New" w:hint="default"/>
+      </w:rPr>
+    </w:lvl>
+    <w:lvl w:ilvl="2" w:tplc="04070005" w:tentative="1">
+      <w:start w:val="1"/>
+      <w:numFmt w:val="bullet"/>
+      <w:lvlText w:val=""/>
+      <w:lvlJc w:val="left"/>
+      <w:pPr>
+        <w:ind w:left="2160" w:hanging="360"/>
+      </w:pPr>
+      <w:rPr>
+        <w:rFonts w:ascii="Wingdings" w:hAnsi="Wingdings" w:hint="default"/>
+      </w:rPr>
+    </w:lvl>
+    <w:lvl w:ilvl="3" w:tplc="04070001" w:tentative="1">
+      <w:start w:val="1"/>
+      <w:numFmt w:val="bullet"/>
+      <w:lvlText w:val=""/>
+      <w:lvlJc w:val="left"/>
+      <w:pPr>
+        <w:ind w:left="2880" w:hanging="360"/>
+      </w:pPr>
+      <w:rPr>
+        <w:rFonts w:ascii="Symbol" w:hAnsi="Symbol" w:hint="default"/>
+      </w:rPr>
+    </w:lvl>
+    <w:lvl w:ilvl="4" w:tplc="04070003" w:tentative="1">
+      <w:start w:val="1"/>
+      <w:numFmt w:val="bullet"/>
+      <w:lvlText w:val="o"/>
+      <w:lvlJc w:val="left"/>
+      <w:pPr>
+        <w:ind w:left="3600" w:hanging="360"/>
+      </w:pPr>
+      <w:rPr>
+        <w:rFonts w:ascii="Courier New" w:hAnsi="Courier New" w:cs="Courier New" w:hint="default"/>
+      </w:rPr>
+    </w:lvl>
+    <w:lvl w:ilvl="5" w:tplc="04070005" w:tentative="1">
+      <w:start w:val="1"/>
+      <w:numFmt w:val="bullet"/>
+      <w:lvlText w:val=""/>
+      <w:lvlJc w:val="left"/>
+      <w:pPr>
+        <w:ind w:left="4320" w:hanging="360"/>
+      </w:pPr>
+      <w:rPr>
+        <w:rFonts w:ascii="Wingdings" w:hAnsi="Wingdings" w:hint="default"/>
+      </w:rPr>
+    </w:lvl>
+    <w:lvl w:ilvl="6" w:tplc="04070001" w:tentative="1">
+      <w:start w:val="1"/>
+      <w:numFmt w:val="bullet"/>
+      <w:lvlText w:val=""/>
+      <w:lvlJc w:val="left"/>
+      <w:pPr>
+        <w:ind w:left="5040" w:hanging="360"/>
+      </w:pPr>
+      <w:rPr>
+        <w:rFonts w:ascii="Symbol" w:hAnsi="Symbol" w:hint="default"/>
+      </w:rPr>
+    </w:lvl>
+    <w:lvl w:ilvl="7" w:tplc="04070003" w:tentative="1">
+      <w:start w:val="1"/>
+      <w:numFmt w:val="bullet"/>
+      <w:lvlText w:val="o"/>
+      <w:lvlJc w:val="left"/>
+      <w:pPr>
+        <w:ind w:left="5760" w:hanging="360"/>
+      </w:pPr>
+      <w:rPr>
+        <w:rFonts w:ascii="Courier New" w:hAnsi="Courier New" w:cs="Courier New" w:hint="default"/>
+      </w:rPr>
+    </w:lvl>
+    <w:lvl w:ilvl="8" w:tplc="04070005" w:tentative="1">
+      <w:start w:val="1"/>
+      <w:numFmt w:val="bullet"/>
+      <w:lvlText w:val=""/>
+      <w:lvlJc w:val="left"/>
+      <w:pPr>
+        <w:ind w:left="6480" w:hanging="360"/>
+      </w:pPr>
+      <w:rPr>
+        <w:rFonts w:ascii="Wingdings" w:hAnsi="Wingdings" w:hint="default"/>
+      </w:rPr>
+    </w:lvl>
+  </w:abstractNum>
+  <w:abstractNum w:abstractNumId="1">
+    <w:nsid w:val="0C9F5A37"/>
+    <w:multiLevelType w:val="hybridMultilevel"/>
+    <w:tmpl w:val="90E88D7E"/>
+    <w:lvl w:ilvl="0" w:tplc="04070001">
+      <w:start w:val="1"/>
+      <w:numFmt w:val="bullet"/>
+      <w:lvlText w:val=""/>
+      <w:lvlJc w:val="left"/>
+      <w:pPr>
+        <w:ind w:left="720" w:hanging="360"/>
+      </w:pPr>
+      <w:rPr>
+        <w:rFonts w:ascii="Symbol" w:hAnsi="Symbol" w:hint="default"/>
+      </w:rPr>
+    </w:lvl>
+    <w:lvl w:ilvl="1" w:tplc="04070003" w:tentative="1">
+      <w:start w:val="1"/>
+      <w:numFmt w:val="bullet"/>
+      <w:lvlText w:val="o"/>
+      <w:lvlJc w:val="left"/>
+      <w:pPr>
+        <w:ind w:left="1440" w:hanging="360"/>
+      </w:pPr>
+      <w:rPr>
+        <w:rFonts w:ascii="Courier New" w:hAnsi="Courier New" w:cs="Courier New" w:hint="default"/>
+      </w:rPr>
+    </w:lvl>
+    <w:lvl w:ilvl="2" w:tplc="04070005" w:tentative="1">
+      <w:start w:val="1"/>
+      <w:numFmt w:val="bullet"/>
+      <w:lvlText w:val=""/>
+      <w:lvlJc w:val="left"/>
+      <w:pPr>
+        <w:ind w:left="2160" w:hanging="360"/>
+      </w:pPr>
+      <w:rPr>
+        <w:rFonts w:ascii="Wingdings" w:hAnsi="Wingdings" w:hint="default"/>
+      </w:rPr>
+    </w:lvl>
+    <w:lvl w:ilvl="3" w:tplc="04070001" w:tentative="1">
+      <w:start w:val="1"/>
+      <w:numFmt w:val="bullet"/>
+      <w:lvlText w:val=""/>
+      <w:lvlJc w:val="left"/>
+      <w:pPr>
+        <w:ind w:left="2880" w:hanging="360"/>
+      </w:pPr>
+      <w:rPr>
+        <w:rFonts w:ascii="Symbol" w:hAnsi="Symbol" w:hint="default"/>
+      </w:rPr>
+    </w:lvl>
+    <w:lvl w:ilvl="4" w:tplc="04070003" w:tentative="1">
+      <w:start w:val="1"/>
+      <w:numFmt w:val="bullet"/>
+      <w:lvlText w:val="o"/>
+      <w:lvlJc w:val="left"/>
+      <w:pPr>
+        <w:ind w:left="3600" w:hanging="360"/>
+      </w:pPr>
+      <w:rPr>
+        <w:rFonts w:ascii="Courier New" w:hAnsi="Courier New" w:cs="Courier New" w:hint="default"/>
+      </w:rPr>
+    </w:lvl>
+    <w:lvl w:ilvl="5" w:tplc="04070005" w:tentative="1">
+      <w:start w:val="1"/>
+      <w:numFmt w:val="bullet"/>
+      <w:lvlText w:val=""/>
+      <w:lvlJc w:val="left"/>
+      <w:pPr>
+        <w:ind w:left="4320" w:hanging="360"/>
+      </w:pPr>
+      <w:rPr>
+        <w:rFonts w:ascii="Wingdings" w:hAnsi="Wingdings" w:hint="default"/>
+      </w:rPr>
+    </w:lvl>
+    <w:lvl w:ilvl="6" w:tplc="04070001" w:tentative="1">
+      <w:start w:val="1"/>
+      <w:numFmt w:val="bullet"/>
+      <w:lvlText w:val=""/>
+      <w:lvlJc w:val="left"/>
+      <w:pPr>
+        <w:ind w:left="5040" w:hanging="360"/>
+      </w:pPr>
+      <w:rPr>
+        <w:rFonts w:ascii="Symbol" w:hAnsi="Symbol" w:hint="default"/>
+      </w:rPr>
+    </w:lvl>
+    <w:lvl w:ilvl="7" w:tplc="04070003" w:tentative="1">
+      <w:start w:val="1"/>
+      <w:numFmt w:val="bullet"/>
+      <w:lvlText w:val="o"/>
+      <w:lvlJc w:val="left"/>
+      <w:pPr>
+        <w:ind w:left="5760" w:hanging="360"/>
+      </w:pPr>
+      <w:rPr>
+        <w:rFonts w:ascii="Courier New" w:hAnsi="Courier New" w:cs="Courier New" w:hint="default"/>
+      </w:rPr>
+    </w:lvl>
+    <w:lvl w:ilvl="8" w:tplc="04070005" w:tentative="1">
+      <w:start w:val="1"/>
+      <w:numFmt w:val="bullet"/>
+      <w:lvlText w:val=""/>
+      <w:lvlJc w:val="left"/>
+      <w:pPr>
+        <w:ind w:left="6480" w:hanging="360"/>
+      </w:pPr>
+      <w:rPr>
+        <w:rFonts w:ascii="Wingdings" w:hAnsi="Wingdings" w:hint="default"/>
+      </w:rPr>
+    </w:lvl>
+  </w:abstractNum>
+  <w:abstractNum w:abstractNumId="2">
+    <w:nsid w:val="1BE021F6"/>
+    <w:multiLevelType w:val="hybridMultilevel"/>
+    <w:tmpl w:val="016E2E94"/>
+    <w:lvl w:ilvl="0" w:tplc="04070001">
+      <w:start w:val="1"/>
+      <w:numFmt w:val="bullet"/>
+      <w:lvlText w:val=""/>
+      <w:lvlJc w:val="left"/>
+      <w:pPr>
+        <w:ind w:left="720" w:hanging="360"/>
+      </w:pPr>
+      <w:rPr>
+        <w:rFonts w:ascii="Symbol" w:hAnsi="Symbol" w:hint="default"/>
+      </w:rPr>
+    </w:lvl>
+    <w:lvl w:ilvl="1" w:tplc="04070003">
+      <w:start w:val="1"/>
+      <w:numFmt w:val="bullet"/>
+      <w:lvlText w:val="o"/>
+      <w:lvlJc w:val="left"/>
+      <w:pPr>
+        <w:ind w:left="1440" w:hanging="360"/>
+      </w:pPr>
+      <w:rPr>
+        <w:rFonts w:ascii="Courier New" w:hAnsi="Courier New" w:cs="Courier New" w:hint="default"/>
+      </w:rPr>
+    </w:lvl>
+    <w:lvl w:ilvl="2" w:tplc="04070005" w:tentative="1">
+      <w:start w:val="1"/>
+      <w:numFmt w:val="bullet"/>
+      <w:lvlText w:val=""/>
+      <w:lvlJc w:val="left"/>
+      <w:pPr>
+        <w:ind w:left="2160" w:hanging="360"/>
+      </w:pPr>
+      <w:rPr>
+        <w:rFonts w:ascii="Wingdings" w:hAnsi="Wingdings" w:hint="default"/>
+      </w:rPr>
+    </w:lvl>
+    <w:lvl w:ilvl="3" w:tplc="04070001" w:tentative="1">
+      <w:start w:val="1"/>
+      <w:numFmt w:val="bullet"/>
+      <w:lvlText w:val=""/>
+      <w:lvlJc w:val="left"/>
+      <w:pPr>
+        <w:ind w:left="2880" w:hanging="360"/>
+      </w:pPr>
+      <w:rPr>
+        <w:rFonts w:ascii="Symbol" w:hAnsi="Symbol" w:hint="default"/>
+      </w:rPr>
+    </w:lvl>
+    <w:lvl w:ilvl="4" w:tplc="04070003" w:tentative="1">
+      <w:start w:val="1"/>
+      <w:numFmt w:val="bullet"/>
+      <w:lvlText w:val="o"/>
+      <w:lvlJc w:val="left"/>
+      <w:pPr>
+        <w:ind w:left="3600" w:hanging="360"/>
+      </w:pPr>
+      <w:rPr>
+        <w:rFonts w:ascii="Courier New" w:hAnsi="Courier New" w:cs="Courier New" w:hint="default"/>
+      </w:rPr>
+    </w:lvl>
+    <w:lvl w:ilvl="5" w:tplc="04070005" w:tentative="1">
+      <w:start w:val="1"/>
+      <w:numFmt w:val="bullet"/>
+      <w:lvlText w:val=""/>
+      <w:lvlJc w:val="left"/>
+      <w:pPr>
+        <w:ind w:left="4320" w:hanging="360"/>
+      </w:pPr>
+      <w:rPr>
+        <w:rFonts w:ascii="Wingdings" w:hAnsi="Wingdings" w:hint="default"/>
+      </w:rPr>
+    </w:lvl>
+    <w:lvl w:ilvl="6" w:tplc="04070001" w:tentative="1">
+      <w:start w:val="1"/>
+      <w:numFmt w:val="bullet"/>
+      <w:lvlText w:val=""/>
+      <w:lvlJc w:val="left"/>
+      <w:pPr>
+        <w:ind w:left="5040" w:hanging="360"/>
+      </w:pPr>
+      <w:rPr>
+        <w:rFonts w:ascii="Symbol" w:hAnsi="Symbol" w:hint="default"/>
+      </w:rPr>
+    </w:lvl>
+    <w:lvl w:ilvl="7" w:tplc="04070003" w:tentative="1">
+      <w:start w:val="1"/>
+      <w:numFmt w:val="bullet"/>
+      <w:lvlText w:val="o"/>
+      <w:lvlJc w:val="left"/>
+      <w:pPr>
+        <w:ind w:left="5760" w:hanging="360"/>
+      </w:pPr>
+      <w:rPr>
+        <w:rFonts w:ascii="Courier New" w:hAnsi="Courier New" w:cs="Courier New" w:hint="default"/>
+      </w:rPr>
+    </w:lvl>
+    <w:lvl w:ilvl="8" w:tplc="04070005" w:tentative="1">
+      <w:start w:val="1"/>
+      <w:numFmt w:val="bullet"/>
+      <w:lvlText w:val=""/>
+      <w:lvlJc w:val="left"/>
+      <w:pPr>
+        <w:ind w:left="6480" w:hanging="360"/>
+      </w:pPr>
+      <w:rPr>
+        <w:rFonts w:ascii="Wingdings" w:hAnsi="Wingdings" w:hint="default"/>
+      </w:rPr>
+    </w:lvl>
+  </w:abstractNum>
+  <w:abstractNum w:abstractNumId="3">
     <w:nsid w:val="2EB5247F"/>
     <w:multiLevelType w:val="hybridMultilevel"/>
     <w:tmpl w:val="8D80DC3E"/>
@@ -527,7 +2155,7 @@
       </w:rPr>
     </w:lvl>
   </w:abstractNum>
-  <w:abstractNum w:abstractNumId="1">
+  <w:abstractNum w:abstractNumId="4">
     <w:nsid w:val="5C6E39C5"/>
     <w:multiLevelType w:val="hybridMultilevel"/>
     <w:tmpl w:val="E876B1EC"/>
@@ -641,9 +2269,18 @@
     </w:lvl>
   </w:abstractNum>
   <w:num w:numId="1">
+    <w:abstractNumId w:val="3"/>
+  </w:num>
+  <w:num w:numId="2">
+    <w:abstractNumId w:val="4"/>
+  </w:num>
+  <w:num w:numId="3">
+    <w:abstractNumId w:val="2"/>
+  </w:num>
+  <w:num w:numId="4">
     <w:abstractNumId w:val="0"/>
   </w:num>
-  <w:num w:numId="2">
+  <w:num w:numId="5">
     <w:abstractNumId w:val="1"/>
   </w:num>
 </w:numbering>
@@ -1043,10 +2680,52 @@
     <w:name w:val="Normal"/>
     <w:qFormat/>
   </w:style>
+  <w:style w:type="paragraph" w:styleId="berschrift1">
+    <w:name w:val="heading 1"/>
+    <w:basedOn w:val="Standard"/>
+    <w:next w:val="Standard"/>
+    <w:link w:val="berschrift1Zchn"/>
+    <w:uiPriority w:val="9"/>
+    <w:qFormat/>
+    <w:rsid w:val="008A38F2"/>
+    <w:pPr>
+      <w:keepNext/>
+      <w:keepLines/>
+      <w:spacing w:before="240" w:after="0"/>
+      <w:outlineLvl w:val="0"/>
+    </w:pPr>
+    <w:rPr>
+      <w:rFonts w:asciiTheme="majorHAnsi" w:eastAsiaTheme="majorEastAsia" w:hAnsiTheme="majorHAnsi" w:cstheme="majorBidi"/>
+      <w:color w:val="2E74B5" w:themeColor="accent1" w:themeShade="BF"/>
+      <w:sz w:val="32"/>
+      <w:szCs w:val="32"/>
+    </w:rPr>
+  </w:style>
+  <w:style w:type="paragraph" w:styleId="berschrift2">
+    <w:name w:val="heading 2"/>
+    <w:basedOn w:val="Standard"/>
+    <w:next w:val="Standard"/>
+    <w:link w:val="berschrift2Zchn"/>
+    <w:uiPriority w:val="9"/>
+    <w:unhideWhenUsed/>
+    <w:qFormat/>
+    <w:rsid w:val="008A38F2"/>
+    <w:pPr>
+      <w:keepNext/>
+      <w:keepLines/>
+      <w:spacing w:before="40" w:after="0"/>
+      <w:outlineLvl w:val="1"/>
+    </w:pPr>
+    <w:rPr>
+      <w:rFonts w:asciiTheme="majorHAnsi" w:eastAsiaTheme="majorEastAsia" w:hAnsiTheme="majorHAnsi" w:cstheme="majorBidi"/>
+      <w:color w:val="2E74B5" w:themeColor="accent1" w:themeShade="BF"/>
+      <w:sz w:val="26"/>
+      <w:szCs w:val="26"/>
+    </w:rPr>
+  </w:style>
   <w:style w:type="character" w:default="1" w:styleId="Absatz-Standardschriftart">
     <w:name w:val="Default Paragraph Font"/>
     <w:uiPriority w:val="1"/>
-    <w:semiHidden/>
     <w:unhideWhenUsed/>
   </w:style>
   <w:style w:type="table" w:default="1" w:styleId="NormaleTabelle">
@@ -1080,6 +2759,70 @@
       <w:ind w:left="720"/>
       <w:contextualSpacing/>
     </w:pPr>
+  </w:style>
+  <w:style w:type="character" w:customStyle="1" w:styleId="berschrift1Zchn">
+    <w:name w:val="Überschrift 1 Zchn"/>
+    <w:basedOn w:val="Absatz-Standardschriftart"/>
+    <w:link w:val="berschrift1"/>
+    <w:uiPriority w:val="9"/>
+    <w:rsid w:val="008A38F2"/>
+    <w:rPr>
+      <w:rFonts w:asciiTheme="majorHAnsi" w:eastAsiaTheme="majorEastAsia" w:hAnsiTheme="majorHAnsi" w:cstheme="majorBidi"/>
+      <w:color w:val="2E74B5" w:themeColor="accent1" w:themeShade="BF"/>
+      <w:sz w:val="32"/>
+      <w:szCs w:val="32"/>
+    </w:rPr>
+  </w:style>
+  <w:style w:type="character" w:customStyle="1" w:styleId="berschrift2Zchn">
+    <w:name w:val="Überschrift 2 Zchn"/>
+    <w:basedOn w:val="Absatz-Standardschriftart"/>
+    <w:link w:val="berschrift2"/>
+    <w:uiPriority w:val="9"/>
+    <w:rsid w:val="008A38F2"/>
+    <w:rPr>
+      <w:rFonts w:asciiTheme="majorHAnsi" w:eastAsiaTheme="majorEastAsia" w:hAnsiTheme="majorHAnsi" w:cstheme="majorBidi"/>
+      <w:color w:val="2E74B5" w:themeColor="accent1" w:themeShade="BF"/>
+      <w:sz w:val="26"/>
+      <w:szCs w:val="26"/>
+    </w:rPr>
+  </w:style>
+  <w:style w:type="table" w:styleId="Tabellenraster">
+    <w:name w:val="Table Grid"/>
+    <w:basedOn w:val="NormaleTabelle"/>
+    <w:uiPriority w:val="39"/>
+    <w:rsid w:val="005F6734"/>
+    <w:pPr>
+      <w:spacing w:after="0" w:line="240" w:lineRule="auto"/>
+    </w:pPr>
+    <w:tblPr>
+      <w:tblInd w:w="0" w:type="dxa"/>
+      <w:tblBorders>
+        <w:top w:val="single" w:sz="4" w:space="0" w:color="auto"/>
+        <w:left w:val="single" w:sz="4" w:space="0" w:color="auto"/>
+        <w:bottom w:val="single" w:sz="4" w:space="0" w:color="auto"/>
+        <w:right w:val="single" w:sz="4" w:space="0" w:color="auto"/>
+        <w:insideH w:val="single" w:sz="4" w:space="0" w:color="auto"/>
+        <w:insideV w:val="single" w:sz="4" w:space="0" w:color="auto"/>
+      </w:tblBorders>
+      <w:tblCellMar>
+        <w:top w:w="0" w:type="dxa"/>
+        <w:left w:w="108" w:type="dxa"/>
+        <w:bottom w:w="0" w:type="dxa"/>
+        <w:right w:w="108" w:type="dxa"/>
+      </w:tblCellMar>
+    </w:tblPr>
+  </w:style>
+  <w:style w:type="character" w:styleId="Hyperlink">
+    <w:name w:val="Hyperlink"/>
+    <w:basedOn w:val="Absatz-Standardschriftart"/>
+    <w:uiPriority w:val="99"/>
+    <w:semiHidden/>
+    <w:unhideWhenUsed/>
+    <w:rsid w:val="00870F2A"/>
+    <w:rPr>
+      <w:color w:val="0000FF"/>
+      <w:u w:val="single"/>
+    </w:rPr>
   </w:style>
 </w:styles>
 </file>

</xml_diff>